<commit_message>
Update Crank-Nicholson with Black-Scholes.docx
</commit_message>
<xml_diff>
--- a/ClassicOptionPricing/reference/Crank-Nicholson with Black-Scholes.docx
+++ b/ClassicOptionPricing/reference/Crank-Nicholson with Black-Scholes.docx
@@ -5,9 +5,25 @@
     <w:p>
       <w:pPr>
         <w:spacing w:line="360" w:lineRule="auto"/>
+        <w:rPr>
+          <w:b/>
+          <w:bCs/>
+        </w:rPr>
       </w:pPr>
       <w:r>
+        <w:rPr>
+          <w:b/>
+          <w:bCs/>
+        </w:rPr>
         <w:t>Crank-Nicholson with Black-Scholes</w:t>
+      </w:r>
+    </w:p>
+    <w:p>
+      <w:pPr>
+        <w:spacing w:line="360" w:lineRule="auto"/>
+      </w:pPr>
+      <w:r>
+        <w:t>The Black-Scholes PDE has the following form</w:t>
       </w:r>
     </w:p>
     <w:p>
@@ -249,6 +265,9 @@
       <w:pPr>
         <w:spacing w:line="360" w:lineRule="auto"/>
       </w:pPr>
+      <w:r>
+        <w:t xml:space="preserve">where </w:t>
+      </w:r>
       <m:oMath>
         <m:r>
           <w:rPr>
@@ -276,7 +295,13 @@
         </m:d>
       </m:oMath>
       <w:r>
-        <w:t xml:space="preserve"> is defined on </w:t>
+        <w:t xml:space="preserve"> is defined on</w:t>
+      </w:r>
+      <w:r>
+        <w:t xml:space="preserve"> the domain</w:t>
+      </w:r>
+      <w:r>
+        <w:t xml:space="preserve"> </w:t>
       </w:r>
       <m:oMath>
         <m:r>
@@ -286,13 +311,11 @@
           <m:t>0&lt;S&lt;∞, 0≤t≤T</m:t>
         </m:r>
       </m:oMath>
-    </w:p>
-    <w:p>
-      <w:pPr>
-        <w:spacing w:line="360" w:lineRule="auto"/>
-      </w:pPr>
       <w:r>
-        <w:t>Boundary condition</w:t>
+        <w:t>. The b</w:t>
+      </w:r>
+      <w:r>
+        <w:t>oundary condition</w:t>
       </w:r>
       <w:r>
         <w:t>s</w:t>
@@ -301,13 +324,13 @@
         <w:t xml:space="preserve"> </w:t>
       </w:r>
       <w:r>
-        <w:t>&amp;</w:t>
+        <w:t>and</w:t>
       </w:r>
       <w:r>
         <w:t xml:space="preserve"> initial condition</w:t>
       </w:r>
       <w:r>
-        <w:t>:</w:t>
+        <w:t xml:space="preserve"> are as followings</w:t>
       </w:r>
     </w:p>
     <w:p>
@@ -524,6 +547,9 @@
       <w:r>
         <w:t>Consider</w:t>
       </w:r>
+      <w:r>
+        <w:t xml:space="preserve"> a transform of variable</w:t>
+      </w:r>
     </w:p>
     <w:p>
       <w:pPr>
@@ -861,7 +887,24 @@
         <w:spacing w:line="360" w:lineRule="auto"/>
       </w:pPr>
       <w:r>
-        <w:t>Boundary conditions &amp; initial condition:</w:t>
+        <w:t>with the b</w:t>
+      </w:r>
+      <w:r>
+        <w:t xml:space="preserve">oundary conditions </w:t>
+      </w:r>
+      <w:r>
+        <w:t>and</w:t>
+      </w:r>
+      <w:r>
+        <w:t xml:space="preserve"> initial condition:</w:t>
+      </w:r>
+    </w:p>
+    <w:p>
+      <w:pPr>
+        <w:spacing w:line="360" w:lineRule="auto"/>
+      </w:pPr>
+      <w:r>
+        <w:t>Call option:</w:t>
       </w:r>
     </w:p>
     <w:p>
@@ -890,7 +933,13 @@
                 <w:rPr>
                   <w:rFonts w:ascii="Cambria Math" w:hAnsi="Cambria Math"/>
                 </w:rPr>
-                <m:t>0,t</m:t>
+                <m:t>x</m:t>
+              </m:r>
+              <m:r>
+                <w:rPr>
+                  <w:rFonts w:ascii="Cambria Math" w:hAnsi="Cambria Math"/>
+                </w:rPr>
+                <m:t>,t</m:t>
               </m:r>
             </m:e>
           </m:d>
@@ -899,6 +948,12 @@
               <w:rFonts w:ascii="Cambria Math" w:hAnsi="Cambria Math"/>
             </w:rPr>
             <m:t>=0</m:t>
+          </m:r>
+          <m:r>
+            <w:rPr>
+              <w:rFonts w:ascii="Cambria Math" w:hAnsi="Cambria Math"/>
+            </w:rPr>
+            <m:t xml:space="preserve"> as x→-∞</m:t>
           </m:r>
         </m:oMath>
       </m:oMathPara>
@@ -1019,7 +1074,19 @@
             <w:rPr>
               <w:rFonts w:ascii="Cambria Math" w:hAnsi="Cambria Math"/>
             </w:rPr>
-            <m:t xml:space="preserve"> as x→∞</m:t>
+            <m:t xml:space="preserve"> as x→</m:t>
+          </m:r>
+          <m:r>
+            <w:rPr>
+              <w:rFonts w:ascii="Cambria Math" w:hAnsi="Cambria Math"/>
+            </w:rPr>
+            <m:t>+</m:t>
+          </m:r>
+          <m:r>
+            <w:rPr>
+              <w:rFonts w:ascii="Cambria Math" w:hAnsi="Cambria Math"/>
+            </w:rPr>
+            <m:t>∞</m:t>
           </m:r>
         </m:oMath>
       </m:oMathPara>
@@ -1134,7 +1201,276 @@
         <w:spacing w:line="360" w:lineRule="auto"/>
       </w:pPr>
       <w:r>
-        <w:t>Then the derivative</w:t>
+        <w:t>Put option:</w:t>
+      </w:r>
+    </w:p>
+    <w:p>
+      <w:pPr>
+        <w:spacing w:line="360" w:lineRule="auto"/>
+      </w:pPr>
+      <m:oMathPara>
+        <m:oMath>
+          <m:r>
+            <w:rPr>
+              <w:rFonts w:ascii="Cambria Math" w:hAnsi="Cambria Math"/>
+            </w:rPr>
+            <m:t>V</m:t>
+          </m:r>
+          <m:d>
+            <m:dPr>
+              <m:ctrlPr>
+                <w:rPr>
+                  <w:rFonts w:ascii="Cambria Math" w:hAnsi="Cambria Math"/>
+                  <w:i/>
+                </w:rPr>
+              </m:ctrlPr>
+            </m:dPr>
+            <m:e>
+              <m:r>
+                <w:rPr>
+                  <w:rFonts w:ascii="Cambria Math" w:hAnsi="Cambria Math"/>
+                </w:rPr>
+                <m:t>x,t</m:t>
+              </m:r>
+            </m:e>
+          </m:d>
+          <m:r>
+            <w:rPr>
+              <w:rFonts w:ascii="Cambria Math" w:hAnsi="Cambria Math"/>
+            </w:rPr>
+            <m:t>=K</m:t>
+          </m:r>
+          <m:sSup>
+            <m:sSupPr>
+              <m:ctrlPr>
+                <w:rPr>
+                  <w:rFonts w:ascii="Cambria Math" w:hAnsi="Cambria Math"/>
+                  <w:i/>
+                </w:rPr>
+              </m:ctrlPr>
+            </m:sSupPr>
+            <m:e>
+              <m:r>
+                <w:rPr>
+                  <w:rFonts w:ascii="Cambria Math" w:hAnsi="Cambria Math"/>
+                </w:rPr>
+                <m:t>e</m:t>
+              </m:r>
+            </m:e>
+            <m:sup>
+              <m:r>
+                <w:rPr>
+                  <w:rFonts w:ascii="Cambria Math" w:hAnsi="Cambria Math"/>
+                </w:rPr>
+                <m:t>-r</m:t>
+              </m:r>
+              <m:d>
+                <m:dPr>
+                  <m:ctrlPr>
+                    <w:rPr>
+                      <w:rFonts w:ascii="Cambria Math" w:hAnsi="Cambria Math"/>
+                      <w:i/>
+                    </w:rPr>
+                  </m:ctrlPr>
+                </m:dPr>
+                <m:e>
+                  <m:r>
+                    <w:rPr>
+                      <w:rFonts w:ascii="Cambria Math" w:hAnsi="Cambria Math"/>
+                    </w:rPr>
+                    <m:t>T-t</m:t>
+                  </m:r>
+                </m:e>
+              </m:d>
+            </m:sup>
+          </m:sSup>
+          <m:r>
+            <w:rPr>
+              <w:rFonts w:ascii="Cambria Math" w:hAnsi="Cambria Math"/>
+            </w:rPr>
+            <m:t xml:space="preserve"> as x→-∞</m:t>
+          </m:r>
+        </m:oMath>
+      </m:oMathPara>
+    </w:p>
+    <w:p>
+      <w:pPr>
+        <w:spacing w:line="360" w:lineRule="auto"/>
+      </w:pPr>
+      <m:oMathPara>
+        <m:oMath>
+          <m:r>
+            <w:rPr>
+              <w:rFonts w:ascii="Cambria Math" w:hAnsi="Cambria Math"/>
+            </w:rPr>
+            <m:t>V</m:t>
+          </m:r>
+          <m:d>
+            <m:dPr>
+              <m:ctrlPr>
+                <w:rPr>
+                  <w:rFonts w:ascii="Cambria Math" w:hAnsi="Cambria Math"/>
+                  <w:i/>
+                </w:rPr>
+              </m:ctrlPr>
+            </m:dPr>
+            <m:e>
+              <m:r>
+                <w:rPr>
+                  <w:rFonts w:ascii="Cambria Math" w:hAnsi="Cambria Math"/>
+                </w:rPr>
+                <m:t>x,t</m:t>
+              </m:r>
+            </m:e>
+          </m:d>
+          <m:r>
+            <w:rPr>
+              <w:rFonts w:ascii="Cambria Math" w:hAnsi="Cambria Math"/>
+            </w:rPr>
+            <m:t>=</m:t>
+          </m:r>
+          <m:r>
+            <w:rPr>
+              <w:rFonts w:ascii="Cambria Math" w:hAnsi="Cambria Math"/>
+            </w:rPr>
+            <m:t>0</m:t>
+          </m:r>
+          <m:r>
+            <w:rPr>
+              <w:rFonts w:ascii="Cambria Math" w:hAnsi="Cambria Math"/>
+            </w:rPr>
+            <m:t xml:space="preserve"> as x→+∞</m:t>
+          </m:r>
+        </m:oMath>
+      </m:oMathPara>
+    </w:p>
+    <w:p>
+      <w:pPr>
+        <w:spacing w:line="360" w:lineRule="auto"/>
+      </w:pPr>
+      <m:oMathPara>
+        <m:oMath>
+          <m:r>
+            <w:rPr>
+              <w:rFonts w:ascii="Cambria Math" w:hAnsi="Cambria Math"/>
+            </w:rPr>
+            <m:t>V</m:t>
+          </m:r>
+          <m:d>
+            <m:dPr>
+              <m:ctrlPr>
+                <w:rPr>
+                  <w:rFonts w:ascii="Cambria Math" w:hAnsi="Cambria Math"/>
+                  <w:i/>
+                </w:rPr>
+              </m:ctrlPr>
+            </m:dPr>
+            <m:e>
+              <m:r>
+                <w:rPr>
+                  <w:rFonts w:ascii="Cambria Math" w:hAnsi="Cambria Math"/>
+                </w:rPr>
+                <m:t>S,T</m:t>
+              </m:r>
+            </m:e>
+          </m:d>
+          <m:r>
+            <w:rPr>
+              <w:rFonts w:ascii="Cambria Math" w:hAnsi="Cambria Math"/>
+            </w:rPr>
+            <m:t>=</m:t>
+          </m:r>
+          <m:func>
+            <m:funcPr>
+              <m:ctrlPr>
+                <w:rPr>
+                  <w:rFonts w:ascii="Cambria Math" w:hAnsi="Cambria Math"/>
+                </w:rPr>
+              </m:ctrlPr>
+            </m:funcPr>
+            <m:fName>
+              <m:r>
+                <m:rPr>
+                  <m:sty m:val="p"/>
+                </m:rPr>
+                <w:rPr>
+                  <w:rFonts w:ascii="Cambria Math" w:hAnsi="Cambria Math"/>
+                </w:rPr>
+                <m:t>max</m:t>
+              </m:r>
+            </m:fName>
+            <m:e>
+              <m:d>
+                <m:dPr>
+                  <m:ctrlPr>
+                    <w:rPr>
+                      <w:rFonts w:ascii="Cambria Math" w:hAnsi="Cambria Math"/>
+                      <w:i/>
+                    </w:rPr>
+                  </m:ctrlPr>
+                </m:dPr>
+                <m:e>
+                  <m:r>
+                    <w:rPr>
+                      <w:rFonts w:ascii="Cambria Math" w:hAnsi="Cambria Math"/>
+                    </w:rPr>
+                    <m:t>K</m:t>
+                  </m:r>
+                  <m:r>
+                    <w:rPr>
+                      <w:rFonts w:ascii="Cambria Math" w:hAnsi="Cambria Math"/>
+                    </w:rPr>
+                    <m:t>-</m:t>
+                  </m:r>
+                  <m:sSup>
+                    <m:sSupPr>
+                      <m:ctrlPr>
+                        <w:rPr>
+                          <w:rFonts w:ascii="Cambria Math" w:hAnsi="Cambria Math"/>
+                          <w:i/>
+                        </w:rPr>
+                      </m:ctrlPr>
+                    </m:sSupPr>
+                    <m:e>
+                      <m:r>
+                        <w:rPr>
+                          <w:rFonts w:ascii="Cambria Math" w:hAnsi="Cambria Math"/>
+                        </w:rPr>
+                        <m:t>e</m:t>
+                      </m:r>
+                    </m:e>
+                    <m:sup>
+                      <m:r>
+                        <w:rPr>
+                          <w:rFonts w:ascii="Cambria Math" w:hAnsi="Cambria Math"/>
+                        </w:rPr>
+                        <m:t>x</m:t>
+                      </m:r>
+                    </m:sup>
+                  </m:sSup>
+                  <m:r>
+                    <w:rPr>
+                      <w:rFonts w:ascii="Cambria Math" w:hAnsi="Cambria Math"/>
+                    </w:rPr>
+                    <m:t>,0</m:t>
+                  </m:r>
+                </m:e>
+              </m:d>
+            </m:e>
+          </m:func>
+        </m:oMath>
+      </m:oMathPara>
+    </w:p>
+    <w:p>
+      <w:pPr>
+        <w:spacing w:line="360" w:lineRule="auto"/>
+      </w:pPr>
+      <w:r>
+        <w:lastRenderedPageBreak/>
+        <w:t xml:space="preserve">Based on the C-N scheme, </w:t>
+      </w:r>
+      <w:r>
+        <w:t>the derivative</w:t>
       </w:r>
       <w:r>
         <w:t>s</w:t>
@@ -2336,20 +2672,27 @@
     <w:p>
       <w:pPr>
         <w:spacing w:line="360" w:lineRule="auto"/>
+        <w:rPr>
+          <w:u w:val="single"/>
+        </w:rPr>
       </w:pPr>
       <w:r>
-        <w:t>Crank-Nicholson</w:t>
-      </w:r>
-      <w:r>
-        <w:t xml:space="preserve"> has 2</w:t>
+        <w:rPr>
+          <w:u w:val="single"/>
+        </w:rPr>
+        <w:t>Crank-Nicholson has 2</w:t>
       </w:r>
       <w:r>
         <w:rPr>
+          <w:u w:val="single"/>
           <w:vertAlign w:val="superscript"/>
         </w:rPr>
         <w:t>nd</w:t>
       </w:r>
       <w:r>
+        <w:rPr>
+          <w:u w:val="single"/>
+        </w:rPr>
         <w:t xml:space="preserve"> order accuracy in time and space.</w:t>
       </w:r>
     </w:p>
@@ -3482,7 +3825,28 @@
           <w:sz w:val="22"/>
           <w:szCs w:val="22"/>
         </w:rPr>
-        <w:t>Define following variables</w:t>
+        <w:t xml:space="preserve">Define following </w:t>
+      </w:r>
+      <w:r>
+        <w:rPr>
+          <w:sz w:val="22"/>
+          <w:szCs w:val="22"/>
+        </w:rPr>
+        <w:t xml:space="preserve">auxiliary </w:t>
+      </w:r>
+      <w:r>
+        <w:rPr>
+          <w:sz w:val="22"/>
+          <w:szCs w:val="22"/>
+        </w:rPr>
+        <w:t>variables</w:t>
+      </w:r>
+      <w:r>
+        <w:rPr>
+          <w:sz w:val="22"/>
+          <w:szCs w:val="22"/>
+        </w:rPr>
+        <w:t xml:space="preserve"> as</w:t>
       </w:r>
     </w:p>
     <w:p>
@@ -4840,6 +5204,772 @@
               </m:r>
             </m:sup>
           </m:sSubSup>
+        </m:oMath>
+      </m:oMathPara>
+    </w:p>
+    <w:p>
+      <w:pPr>
+        <w:spacing w:line="360" w:lineRule="auto"/>
+        <w:rPr>
+          <w:sz w:val="22"/>
+          <w:szCs w:val="22"/>
+        </w:rPr>
+      </w:pPr>
+      <m:oMathPara>
+        <m:oMath>
+          <m:r>
+            <m:rPr>
+              <m:sty m:val="b"/>
+            </m:rPr>
+            <w:rPr>
+              <w:rFonts w:ascii="Cambria Math" w:hAnsi="Cambria Math"/>
+              <w:sz w:val="22"/>
+              <w:szCs w:val="22"/>
+            </w:rPr>
+            <m:t>A</m:t>
+          </m:r>
+          <m:r>
+            <w:rPr>
+              <w:rFonts w:ascii="Cambria Math" w:hAnsi="Cambria Math"/>
+              <w:sz w:val="22"/>
+              <w:szCs w:val="22"/>
+            </w:rPr>
+            <m:t>=</m:t>
+          </m:r>
+          <m:d>
+            <m:dPr>
+              <m:ctrlPr>
+                <w:rPr>
+                  <w:rFonts w:ascii="Cambria Math" w:hAnsi="Cambria Math"/>
+                  <w:i/>
+                  <w:sz w:val="22"/>
+                  <w:szCs w:val="22"/>
+                </w:rPr>
+              </m:ctrlPr>
+            </m:dPr>
+            <m:e>
+              <m:m>
+                <m:mPr>
+                  <m:mcs>
+                    <m:mc>
+                      <m:mcPr>
+                        <m:count m:val="5"/>
+                        <m:mcJc m:val="center"/>
+                      </m:mcPr>
+                    </m:mc>
+                  </m:mcs>
+                  <m:ctrlPr>
+                    <w:rPr>
+                      <w:rFonts w:ascii="Cambria Math" w:hAnsi="Cambria Math"/>
+                      <w:i/>
+                      <w:sz w:val="22"/>
+                      <w:szCs w:val="22"/>
+                    </w:rPr>
+                  </m:ctrlPr>
+                </m:mPr>
+                <m:mr>
+                  <m:e>
+                    <m:sSub>
+                      <m:sSubPr>
+                        <m:ctrlPr>
+                          <w:rPr>
+                            <w:rFonts w:ascii="Cambria Math" w:hAnsi="Cambria Math"/>
+                            <w:i/>
+                            <w:sz w:val="22"/>
+                            <w:szCs w:val="22"/>
+                          </w:rPr>
+                        </m:ctrlPr>
+                      </m:sSubPr>
+                      <m:e>
+                        <m:r>
+                          <w:rPr>
+                            <w:rFonts w:ascii="Cambria Math" w:hAnsi="Cambria Math"/>
+                            <w:sz w:val="22"/>
+                            <w:szCs w:val="22"/>
+                          </w:rPr>
+                          <m:t>a</m:t>
+                        </m:r>
+                      </m:e>
+                      <m:sub>
+                        <m:r>
+                          <w:rPr>
+                            <w:rFonts w:ascii="Cambria Math" w:hAnsi="Cambria Math"/>
+                            <w:sz w:val="22"/>
+                            <w:szCs w:val="22"/>
+                          </w:rPr>
+                          <m:t>0</m:t>
+                        </m:r>
+                      </m:sub>
+                    </m:sSub>
+                  </m:e>
+                  <m:e>
+                    <m:sSub>
+                      <m:sSubPr>
+                        <m:ctrlPr>
+                          <w:rPr>
+                            <w:rFonts w:ascii="Cambria Math" w:hAnsi="Cambria Math"/>
+                            <w:i/>
+                            <w:sz w:val="22"/>
+                            <w:szCs w:val="22"/>
+                          </w:rPr>
+                        </m:ctrlPr>
+                      </m:sSubPr>
+                      <m:e>
+                        <m:r>
+                          <w:rPr>
+                            <w:rFonts w:ascii="Cambria Math" w:hAnsi="Cambria Math"/>
+                            <w:sz w:val="22"/>
+                            <w:szCs w:val="22"/>
+                          </w:rPr>
+                          <m:t>a</m:t>
+                        </m:r>
+                      </m:e>
+                      <m:sub>
+                        <m:r>
+                          <w:rPr>
+                            <w:rFonts w:ascii="Cambria Math" w:hAnsi="Cambria Math"/>
+                            <w:sz w:val="22"/>
+                            <w:szCs w:val="22"/>
+                          </w:rPr>
+                          <m:t>1</m:t>
+                        </m:r>
+                      </m:sub>
+                    </m:sSub>
+                    <m:ctrlPr>
+                      <w:rPr>
+                        <w:rFonts w:ascii="Cambria Math" w:eastAsia="Cambria Math" w:hAnsi="Cambria Math" w:cs="Cambria Math"/>
+                        <w:i/>
+                        <w:sz w:val="22"/>
+                        <w:szCs w:val="22"/>
+                      </w:rPr>
+                    </m:ctrlPr>
+                  </m:e>
+                  <m:e>
+                    <m:r>
+                      <w:rPr>
+                        <w:rFonts w:ascii="Cambria Math" w:hAnsi="Cambria Math"/>
+                        <w:sz w:val="22"/>
+                        <w:szCs w:val="22"/>
+                      </w:rPr>
+                      <m:t>0</m:t>
+                    </m:r>
+                  </m:e>
+                  <m:e>
+                    <m:r>
+                      <w:rPr>
+                        <w:rFonts w:ascii="Cambria Math" w:hAnsi="Cambria Math"/>
+                        <w:sz w:val="22"/>
+                        <w:szCs w:val="22"/>
+                      </w:rPr>
+                      <m:t>0</m:t>
+                    </m:r>
+                    <m:ctrlPr>
+                      <w:rPr>
+                        <w:rFonts w:ascii="Cambria Math" w:eastAsia="Cambria Math" w:hAnsi="Cambria Math" w:cs="Cambria Math"/>
+                        <w:i/>
+                        <w:sz w:val="22"/>
+                        <w:szCs w:val="22"/>
+                      </w:rPr>
+                    </m:ctrlPr>
+                  </m:e>
+                  <m:e>
+                    <m:r>
+                      <w:rPr>
+                        <w:rFonts w:ascii="Cambria Math" w:hAnsi="Cambria Math"/>
+                        <w:sz w:val="22"/>
+                        <w:szCs w:val="22"/>
+                      </w:rPr>
+                      <m:t>0</m:t>
+                    </m:r>
+                  </m:e>
+                </m:mr>
+                <m:mr>
+                  <m:e>
+                    <m:sSub>
+                      <m:sSubPr>
+                        <m:ctrlPr>
+                          <w:rPr>
+                            <w:rFonts w:ascii="Cambria Math" w:hAnsi="Cambria Math"/>
+                            <w:i/>
+                            <w:sz w:val="22"/>
+                            <w:szCs w:val="22"/>
+                          </w:rPr>
+                        </m:ctrlPr>
+                      </m:sSubPr>
+                      <m:e>
+                        <m:r>
+                          <w:rPr>
+                            <w:rFonts w:ascii="Cambria Math" w:hAnsi="Cambria Math"/>
+                            <w:sz w:val="22"/>
+                            <w:szCs w:val="22"/>
+                          </w:rPr>
+                          <m:t>a</m:t>
+                        </m:r>
+                      </m:e>
+                      <m:sub>
+                        <m:r>
+                          <w:rPr>
+                            <w:rFonts w:ascii="Cambria Math" w:hAnsi="Cambria Math"/>
+                            <w:sz w:val="22"/>
+                            <w:szCs w:val="22"/>
+                          </w:rPr>
+                          <m:t>-1</m:t>
+                        </m:r>
+                      </m:sub>
+                    </m:sSub>
+                  </m:e>
+                  <m:e>
+                    <m:sSub>
+                      <m:sSubPr>
+                        <m:ctrlPr>
+                          <w:rPr>
+                            <w:rFonts w:ascii="Cambria Math" w:hAnsi="Cambria Math"/>
+                            <w:i/>
+                            <w:sz w:val="22"/>
+                            <w:szCs w:val="22"/>
+                          </w:rPr>
+                        </m:ctrlPr>
+                      </m:sSubPr>
+                      <m:e>
+                        <m:r>
+                          <w:rPr>
+                            <w:rFonts w:ascii="Cambria Math" w:hAnsi="Cambria Math"/>
+                            <w:sz w:val="22"/>
+                            <w:szCs w:val="22"/>
+                          </w:rPr>
+                          <m:t>a</m:t>
+                        </m:r>
+                      </m:e>
+                      <m:sub>
+                        <m:r>
+                          <w:rPr>
+                            <w:rFonts w:ascii="Cambria Math" w:hAnsi="Cambria Math"/>
+                            <w:sz w:val="22"/>
+                            <w:szCs w:val="22"/>
+                          </w:rPr>
+                          <m:t>0</m:t>
+                        </m:r>
+                      </m:sub>
+                    </m:sSub>
+                    <m:ctrlPr>
+                      <w:rPr>
+                        <w:rFonts w:ascii="Cambria Math" w:eastAsia="Cambria Math" w:hAnsi="Cambria Math" w:cs="Cambria Math"/>
+                        <w:i/>
+                        <w:sz w:val="22"/>
+                        <w:szCs w:val="22"/>
+                      </w:rPr>
+                    </m:ctrlPr>
+                  </m:e>
+                  <m:e>
+                    <m:sSub>
+                      <m:sSubPr>
+                        <m:ctrlPr>
+                          <w:rPr>
+                            <w:rFonts w:ascii="Cambria Math" w:hAnsi="Cambria Math"/>
+                            <w:i/>
+                            <w:sz w:val="22"/>
+                            <w:szCs w:val="22"/>
+                          </w:rPr>
+                        </m:ctrlPr>
+                      </m:sSubPr>
+                      <m:e>
+                        <m:r>
+                          <w:rPr>
+                            <w:rFonts w:ascii="Cambria Math" w:hAnsi="Cambria Math"/>
+                            <w:sz w:val="22"/>
+                            <w:szCs w:val="22"/>
+                          </w:rPr>
+                          <m:t>a</m:t>
+                        </m:r>
+                      </m:e>
+                      <m:sub>
+                        <m:r>
+                          <w:rPr>
+                            <w:rFonts w:ascii="Cambria Math" w:hAnsi="Cambria Math"/>
+                            <w:sz w:val="22"/>
+                            <w:szCs w:val="22"/>
+                          </w:rPr>
+                          <m:t>1</m:t>
+                        </m:r>
+                      </m:sub>
+                    </m:sSub>
+                  </m:e>
+                  <m:e>
+                    <m:r>
+                      <w:rPr>
+                        <w:rFonts w:ascii="Cambria Math" w:hAnsi="Cambria Math"/>
+                        <w:sz w:val="22"/>
+                        <w:szCs w:val="22"/>
+                      </w:rPr>
+                      <m:t>0</m:t>
+                    </m:r>
+                    <m:ctrlPr>
+                      <w:rPr>
+                        <w:rFonts w:ascii="Cambria Math" w:eastAsia="Cambria Math" w:hAnsi="Cambria Math" w:cs="Cambria Math"/>
+                        <w:i/>
+                        <w:sz w:val="22"/>
+                        <w:szCs w:val="22"/>
+                      </w:rPr>
+                    </m:ctrlPr>
+                  </m:e>
+                  <m:e>
+                    <m:r>
+                      <w:rPr>
+                        <w:rFonts w:ascii="Cambria Math" w:hAnsi="Cambria Math"/>
+                        <w:sz w:val="22"/>
+                        <w:szCs w:val="22"/>
+                      </w:rPr>
+                      <m:t>0</m:t>
+                    </m:r>
+                  </m:e>
+                </m:mr>
+                <m:mr>
+                  <m:e>
+                    <m:r>
+                      <w:rPr>
+                        <w:rFonts w:ascii="Cambria Math" w:hAnsi="Cambria Math"/>
+                        <w:sz w:val="22"/>
+                        <w:szCs w:val="22"/>
+                      </w:rPr>
+                      <m:t>0</m:t>
+                    </m:r>
+                  </m:e>
+                  <m:e>
+                    <m:sSub>
+                      <m:sSubPr>
+                        <m:ctrlPr>
+                          <w:rPr>
+                            <w:rFonts w:ascii="Cambria Math" w:hAnsi="Cambria Math"/>
+                            <w:i/>
+                            <w:sz w:val="22"/>
+                            <w:szCs w:val="22"/>
+                          </w:rPr>
+                        </m:ctrlPr>
+                      </m:sSubPr>
+                      <m:e>
+                        <m:r>
+                          <w:rPr>
+                            <w:rFonts w:ascii="Cambria Math" w:hAnsi="Cambria Math"/>
+                            <w:sz w:val="22"/>
+                            <w:szCs w:val="22"/>
+                          </w:rPr>
+                          <m:t>a</m:t>
+                        </m:r>
+                      </m:e>
+                      <m:sub>
+                        <m:r>
+                          <w:rPr>
+                            <w:rFonts w:ascii="Cambria Math" w:hAnsi="Cambria Math"/>
+                            <w:sz w:val="22"/>
+                            <w:szCs w:val="22"/>
+                          </w:rPr>
+                          <m:t>-1</m:t>
+                        </m:r>
+                      </m:sub>
+                    </m:sSub>
+                    <m:ctrlPr>
+                      <w:rPr>
+                        <w:rFonts w:ascii="Cambria Math" w:eastAsia="Cambria Math" w:hAnsi="Cambria Math" w:cs="Cambria Math"/>
+                        <w:i/>
+                        <w:sz w:val="22"/>
+                        <w:szCs w:val="22"/>
+                      </w:rPr>
+                    </m:ctrlPr>
+                  </m:e>
+                  <m:e>
+                    <m:sSub>
+                      <m:sSubPr>
+                        <m:ctrlPr>
+                          <w:rPr>
+                            <w:rFonts w:ascii="Cambria Math" w:hAnsi="Cambria Math"/>
+                            <w:i/>
+                            <w:sz w:val="22"/>
+                            <w:szCs w:val="22"/>
+                          </w:rPr>
+                        </m:ctrlPr>
+                      </m:sSubPr>
+                      <m:e>
+                        <m:r>
+                          <w:rPr>
+                            <w:rFonts w:ascii="Cambria Math" w:hAnsi="Cambria Math"/>
+                            <w:sz w:val="22"/>
+                            <w:szCs w:val="22"/>
+                          </w:rPr>
+                          <m:t>a</m:t>
+                        </m:r>
+                      </m:e>
+                      <m:sub>
+                        <m:r>
+                          <w:rPr>
+                            <w:rFonts w:ascii="Cambria Math" w:hAnsi="Cambria Math"/>
+                            <w:sz w:val="22"/>
+                            <w:szCs w:val="22"/>
+                          </w:rPr>
+                          <m:t>0</m:t>
+                        </m:r>
+                      </m:sub>
+                    </m:sSub>
+                  </m:e>
+                  <m:e>
+                    <m:sSub>
+                      <m:sSubPr>
+                        <m:ctrlPr>
+                          <w:rPr>
+                            <w:rFonts w:ascii="Cambria Math" w:hAnsi="Cambria Math"/>
+                            <w:i/>
+                            <w:sz w:val="22"/>
+                            <w:szCs w:val="22"/>
+                          </w:rPr>
+                        </m:ctrlPr>
+                      </m:sSubPr>
+                      <m:e>
+                        <m:r>
+                          <w:rPr>
+                            <w:rFonts w:ascii="Cambria Math" w:hAnsi="Cambria Math"/>
+                            <w:sz w:val="22"/>
+                            <w:szCs w:val="22"/>
+                          </w:rPr>
+                          <m:t>a</m:t>
+                        </m:r>
+                      </m:e>
+                      <m:sub>
+                        <m:r>
+                          <w:rPr>
+                            <w:rFonts w:ascii="Cambria Math" w:hAnsi="Cambria Math"/>
+                            <w:sz w:val="22"/>
+                            <w:szCs w:val="22"/>
+                          </w:rPr>
+                          <m:t>1</m:t>
+                        </m:r>
+                      </m:sub>
+                    </m:sSub>
+                    <m:ctrlPr>
+                      <w:rPr>
+                        <w:rFonts w:ascii="Cambria Math" w:eastAsia="Cambria Math" w:hAnsi="Cambria Math" w:cs="Cambria Math"/>
+                        <w:i/>
+                        <w:sz w:val="22"/>
+                        <w:szCs w:val="22"/>
+                      </w:rPr>
+                    </m:ctrlPr>
+                  </m:e>
+                  <m:e>
+                    <m:r>
+                      <w:rPr>
+                        <w:rFonts w:ascii="Cambria Math" w:hAnsi="Cambria Math"/>
+                        <w:sz w:val="22"/>
+                        <w:szCs w:val="22"/>
+                      </w:rPr>
+                      <m:t>0</m:t>
+                    </m:r>
+                    <m:ctrlPr>
+                      <w:rPr>
+                        <w:rFonts w:ascii="Cambria Math" w:eastAsia="Cambria Math" w:hAnsi="Cambria Math" w:cs="Cambria Math"/>
+                        <w:i/>
+                        <w:sz w:val="22"/>
+                        <w:szCs w:val="22"/>
+                      </w:rPr>
+                    </m:ctrlPr>
+                  </m:e>
+                </m:mr>
+                <m:mr>
+                  <m:e>
+                    <m:r>
+                      <w:rPr>
+                        <w:rFonts w:ascii="Cambria Math" w:eastAsia="Cambria Math" w:hAnsi="Cambria Math" w:cs="Cambria Math"/>
+                        <w:sz w:val="22"/>
+                        <w:szCs w:val="22"/>
+                      </w:rPr>
+                      <m:t>0</m:t>
+                    </m:r>
+                    <m:ctrlPr>
+                      <w:rPr>
+                        <w:rFonts w:ascii="Cambria Math" w:eastAsia="Cambria Math" w:hAnsi="Cambria Math" w:cs="Cambria Math"/>
+                        <w:i/>
+                        <w:sz w:val="22"/>
+                        <w:szCs w:val="22"/>
+                      </w:rPr>
+                    </m:ctrlPr>
+                  </m:e>
+                  <m:e>
+                    <m:r>
+                      <w:rPr>
+                        <w:rFonts w:ascii="Cambria Math" w:eastAsia="Cambria Math" w:hAnsi="Cambria Math" w:cs="Cambria Math"/>
+                        <w:sz w:val="22"/>
+                        <w:szCs w:val="22"/>
+                      </w:rPr>
+                      <m:t>0</m:t>
+                    </m:r>
+                    <m:ctrlPr>
+                      <w:rPr>
+                        <w:rFonts w:ascii="Cambria Math" w:eastAsia="Cambria Math" w:hAnsi="Cambria Math" w:cs="Cambria Math"/>
+                        <w:i/>
+                        <w:sz w:val="22"/>
+                        <w:szCs w:val="22"/>
+                      </w:rPr>
+                    </m:ctrlPr>
+                  </m:e>
+                  <m:e>
+                    <m:sSub>
+                      <m:sSubPr>
+                        <m:ctrlPr>
+                          <w:rPr>
+                            <w:rFonts w:ascii="Cambria Math" w:eastAsia="Cambria Math" w:hAnsi="Cambria Math" w:cs="Cambria Math"/>
+                            <w:i/>
+                            <w:sz w:val="22"/>
+                            <w:szCs w:val="22"/>
+                          </w:rPr>
+                        </m:ctrlPr>
+                      </m:sSubPr>
+                      <m:e>
+                        <m:r>
+                          <w:rPr>
+                            <w:rFonts w:ascii="Cambria Math" w:eastAsia="Cambria Math" w:hAnsi="Cambria Math" w:cs="Cambria Math"/>
+                            <w:sz w:val="22"/>
+                            <w:szCs w:val="22"/>
+                          </w:rPr>
+                          <m:t>a</m:t>
+                        </m:r>
+                      </m:e>
+                      <m:sub>
+                        <m:r>
+                          <w:rPr>
+                            <w:rFonts w:ascii="Cambria Math" w:eastAsia="Cambria Math" w:hAnsi="Cambria Math" w:cs="Cambria Math"/>
+                            <w:sz w:val="22"/>
+                            <w:szCs w:val="22"/>
+                          </w:rPr>
+                          <m:t>-1</m:t>
+                        </m:r>
+                      </m:sub>
+                    </m:sSub>
+                    <m:ctrlPr>
+                      <w:rPr>
+                        <w:rFonts w:ascii="Cambria Math" w:eastAsia="Cambria Math" w:hAnsi="Cambria Math" w:cs="Cambria Math"/>
+                        <w:i/>
+                        <w:sz w:val="22"/>
+                        <w:szCs w:val="22"/>
+                      </w:rPr>
+                    </m:ctrlPr>
+                  </m:e>
+                  <m:e>
+                    <m:sSub>
+                      <m:sSubPr>
+                        <m:ctrlPr>
+                          <w:rPr>
+                            <w:rFonts w:ascii="Cambria Math" w:eastAsia="Cambria Math" w:hAnsi="Cambria Math" w:cs="Cambria Math"/>
+                            <w:i/>
+                            <w:sz w:val="22"/>
+                            <w:szCs w:val="22"/>
+                          </w:rPr>
+                        </m:ctrlPr>
+                      </m:sSubPr>
+                      <m:e>
+                        <m:r>
+                          <w:rPr>
+                            <w:rFonts w:ascii="Cambria Math" w:eastAsia="Cambria Math" w:hAnsi="Cambria Math" w:cs="Cambria Math"/>
+                            <w:sz w:val="22"/>
+                            <w:szCs w:val="22"/>
+                          </w:rPr>
+                          <m:t>a</m:t>
+                        </m:r>
+                      </m:e>
+                      <m:sub>
+                        <m:r>
+                          <w:rPr>
+                            <w:rFonts w:ascii="Cambria Math" w:eastAsia="Cambria Math" w:hAnsi="Cambria Math" w:cs="Cambria Math"/>
+                            <w:sz w:val="22"/>
+                            <w:szCs w:val="22"/>
+                          </w:rPr>
+                          <m:t>0</m:t>
+                        </m:r>
+                      </m:sub>
+                    </m:sSub>
+                    <m:ctrlPr>
+                      <w:rPr>
+                        <w:rFonts w:ascii="Cambria Math" w:eastAsia="Cambria Math" w:hAnsi="Cambria Math" w:cs="Cambria Math"/>
+                        <w:i/>
+                        <w:sz w:val="22"/>
+                        <w:szCs w:val="22"/>
+                      </w:rPr>
+                    </m:ctrlPr>
+                  </m:e>
+                  <m:e>
+                    <m:sSub>
+                      <m:sSubPr>
+                        <m:ctrlPr>
+                          <w:rPr>
+                            <w:rFonts w:ascii="Cambria Math" w:eastAsia="Cambria Math" w:hAnsi="Cambria Math" w:cs="Cambria Math"/>
+                            <w:i/>
+                            <w:sz w:val="22"/>
+                            <w:szCs w:val="22"/>
+                          </w:rPr>
+                        </m:ctrlPr>
+                      </m:sSubPr>
+                      <m:e>
+                        <m:r>
+                          <w:rPr>
+                            <w:rFonts w:ascii="Cambria Math" w:eastAsia="Cambria Math" w:hAnsi="Cambria Math" w:cs="Cambria Math"/>
+                            <w:sz w:val="22"/>
+                            <w:szCs w:val="22"/>
+                          </w:rPr>
+                          <m:t>a</m:t>
+                        </m:r>
+                      </m:e>
+                      <m:sub>
+                        <m:r>
+                          <w:rPr>
+                            <w:rFonts w:ascii="Cambria Math" w:eastAsia="Cambria Math" w:hAnsi="Cambria Math" w:cs="Cambria Math"/>
+                            <w:sz w:val="22"/>
+                            <w:szCs w:val="22"/>
+                          </w:rPr>
+                          <m:t>1</m:t>
+                        </m:r>
+                      </m:sub>
+                    </m:sSub>
+                    <m:ctrlPr>
+                      <w:rPr>
+                        <w:rFonts w:ascii="Cambria Math" w:eastAsia="Cambria Math" w:hAnsi="Cambria Math" w:cs="Cambria Math"/>
+                        <w:i/>
+                        <w:sz w:val="22"/>
+                        <w:szCs w:val="22"/>
+                      </w:rPr>
+                    </m:ctrlPr>
+                  </m:e>
+                </m:mr>
+                <m:mr>
+                  <m:e>
+                    <m:r>
+                      <w:rPr>
+                        <w:rFonts w:ascii="Cambria Math" w:eastAsia="Cambria Math" w:hAnsi="Cambria Math" w:cs="Cambria Math"/>
+                        <w:sz w:val="22"/>
+                        <w:szCs w:val="22"/>
+                      </w:rPr>
+                      <m:t>0</m:t>
+                    </m:r>
+                    <m:ctrlPr>
+                      <w:rPr>
+                        <w:rFonts w:ascii="Cambria Math" w:eastAsia="Cambria Math" w:hAnsi="Cambria Math" w:cs="Cambria Math"/>
+                        <w:i/>
+                        <w:sz w:val="22"/>
+                        <w:szCs w:val="22"/>
+                      </w:rPr>
+                    </m:ctrlPr>
+                  </m:e>
+                  <m:e>
+                    <m:r>
+                      <w:rPr>
+                        <w:rFonts w:ascii="Cambria Math" w:eastAsia="Cambria Math" w:hAnsi="Cambria Math" w:cs="Cambria Math"/>
+                        <w:sz w:val="22"/>
+                        <w:szCs w:val="22"/>
+                      </w:rPr>
+                      <m:t>0</m:t>
+                    </m:r>
+                    <m:ctrlPr>
+                      <w:rPr>
+                        <w:rFonts w:ascii="Cambria Math" w:eastAsia="Cambria Math" w:hAnsi="Cambria Math" w:cs="Cambria Math"/>
+                        <w:i/>
+                        <w:sz w:val="22"/>
+                        <w:szCs w:val="22"/>
+                      </w:rPr>
+                    </m:ctrlPr>
+                  </m:e>
+                  <m:e>
+                    <m:r>
+                      <w:rPr>
+                        <w:rFonts w:ascii="Cambria Math" w:eastAsia="Cambria Math" w:hAnsi="Cambria Math" w:cs="Cambria Math"/>
+                        <w:sz w:val="22"/>
+                        <w:szCs w:val="22"/>
+                      </w:rPr>
+                      <m:t>0</m:t>
+                    </m:r>
+                    <m:ctrlPr>
+                      <w:rPr>
+                        <w:rFonts w:ascii="Cambria Math" w:eastAsia="Cambria Math" w:hAnsi="Cambria Math" w:cs="Cambria Math"/>
+                        <w:i/>
+                        <w:sz w:val="22"/>
+                        <w:szCs w:val="22"/>
+                      </w:rPr>
+                    </m:ctrlPr>
+                  </m:e>
+                  <m:e>
+                    <m:sSub>
+                      <m:sSubPr>
+                        <m:ctrlPr>
+                          <w:rPr>
+                            <w:rFonts w:ascii="Cambria Math" w:eastAsia="Cambria Math" w:hAnsi="Cambria Math" w:cs="Cambria Math"/>
+                            <w:i/>
+                            <w:sz w:val="22"/>
+                            <w:szCs w:val="22"/>
+                          </w:rPr>
+                        </m:ctrlPr>
+                      </m:sSubPr>
+                      <m:e>
+                        <m:r>
+                          <w:rPr>
+                            <w:rFonts w:ascii="Cambria Math" w:eastAsia="Cambria Math" w:hAnsi="Cambria Math" w:cs="Cambria Math"/>
+                            <w:sz w:val="22"/>
+                            <w:szCs w:val="22"/>
+                          </w:rPr>
+                          <m:t>a</m:t>
+                        </m:r>
+                      </m:e>
+                      <m:sub>
+                        <m:r>
+                          <w:rPr>
+                            <w:rFonts w:ascii="Cambria Math" w:eastAsia="Cambria Math" w:hAnsi="Cambria Math" w:cs="Cambria Math"/>
+                            <w:sz w:val="22"/>
+                            <w:szCs w:val="22"/>
+                          </w:rPr>
+                          <m:t>-1</m:t>
+                        </m:r>
+                      </m:sub>
+                    </m:sSub>
+                    <m:ctrlPr>
+                      <w:rPr>
+                        <w:rFonts w:ascii="Cambria Math" w:eastAsia="Cambria Math" w:hAnsi="Cambria Math" w:cs="Cambria Math"/>
+                        <w:i/>
+                        <w:sz w:val="22"/>
+                        <w:szCs w:val="22"/>
+                      </w:rPr>
+                    </m:ctrlPr>
+                  </m:e>
+                  <m:e>
+                    <m:sSub>
+                      <m:sSubPr>
+                        <m:ctrlPr>
+                          <w:rPr>
+                            <w:rFonts w:ascii="Cambria Math" w:hAnsi="Cambria Math"/>
+                            <w:i/>
+                            <w:sz w:val="22"/>
+                            <w:szCs w:val="22"/>
+                          </w:rPr>
+                        </m:ctrlPr>
+                      </m:sSubPr>
+                      <m:e>
+                        <m:r>
+                          <w:rPr>
+                            <w:rFonts w:ascii="Cambria Math" w:hAnsi="Cambria Math"/>
+                            <w:sz w:val="22"/>
+                            <w:szCs w:val="22"/>
+                          </w:rPr>
+                          <m:t>a</m:t>
+                        </m:r>
+                      </m:e>
+                      <m:sub>
+                        <m:r>
+                          <w:rPr>
+                            <w:rFonts w:ascii="Cambria Math" w:hAnsi="Cambria Math"/>
+                            <w:sz w:val="22"/>
+                            <w:szCs w:val="22"/>
+                          </w:rPr>
+                          <m:t>0</m:t>
+                        </m:r>
+                      </m:sub>
+                    </m:sSub>
+                  </m:e>
+                </m:mr>
+              </m:m>
+            </m:e>
+          </m:d>
         </m:oMath>
       </m:oMathPara>
     </w:p>
@@ -4993,15 +6123,7 @@
                           <w:sz w:val="22"/>
                           <w:szCs w:val="22"/>
                         </w:rPr>
-                        <m:t>-</m:t>
-                      </m:r>
-                      <m:r>
-                        <w:rPr>
-                          <w:rFonts w:ascii="Cambria Math" w:hAnsi="Cambria Math"/>
-                          <w:sz w:val="22"/>
-                          <w:szCs w:val="22"/>
-                        </w:rPr>
-                        <m:t>1</m:t>
+                        <m:t>-1</m:t>
                       </m:r>
                     </m:sub>
                   </m:sSub>
@@ -5413,6 +6535,7 @@
           <w:sz w:val="22"/>
           <w:szCs w:val="22"/>
         </w:rPr>
+        <w:lastRenderedPageBreak/>
         <w:t>Move everything known to LHS and then</w:t>
       </w:r>
       <w:r>
@@ -5945,6 +7068,13 @@
           <w:szCs w:val="22"/>
         </w:rPr>
       </w:pPr>
+      <w:r>
+        <w:rPr>
+          <w:sz w:val="22"/>
+          <w:szCs w:val="22"/>
+        </w:rPr>
+        <w:t xml:space="preserve">In the python code, the </w:t>
+      </w:r>
       <m:oMath>
         <m:r>
           <w:rPr>
@@ -6107,6 +7237,15 @@
           <w:szCs w:val="22"/>
         </w:rPr>
       </w:pPr>
+    </w:p>
+    <w:p>
+      <w:pPr>
+        <w:spacing w:line="360" w:lineRule="auto"/>
+        <w:rPr>
+          <w:sz w:val="22"/>
+          <w:szCs w:val="22"/>
+        </w:rPr>
+      </w:pPr>
       <w:r>
         <w:rPr>
           <w:noProof/>
@@ -6131,7 +7270,7 @@
                 <wp:cNvGraphicFramePr/>
                 <a:graphic xmlns:a="http://schemas.openxmlformats.org/drawingml/2006/main">
                   <a:graphicData uri="http://schemas.microsoft.com/office/word/2010/wordprocessingInk">
-                    <w14:contentPart bwMode="auto" r:id="rId4">
+                    <w14:contentPart bwMode="auto" r:id="rId6">
                       <w14:nvContentPartPr>
                         <w14:cNvContentPartPr/>
                       </w14:nvContentPartPr>
@@ -6167,7 +7306,7 @@
                 <o:lock v:ext="edit" aspectratio="t"/>
               </v:shapetype>
               <v:shape id="Ink 116" o:spid="_x0000_s1026" type="#_x0000_t75" style="position:absolute;margin-left:-41.95pt;margin-top:-7.35pt;width:102.85pt;height:148.6pt;z-index:251761664;visibility:visible;mso-wrap-style:square;mso-wrap-distance-left:9pt;mso-wrap-distance-top:0;mso-wrap-distance-right:9pt;mso-wrap-distance-bottom:0;mso-position-horizontal:absolute;mso-position-horizontal-relative:text;mso-position-vertical:absolute;mso-position-vertical-relative:text" o:gfxdata="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">
-                <v:imagedata r:id="rId5" o:title=""/>
+                <v:imagedata r:id="rId7" o:title=""/>
               </v:shape>
             </w:pict>
           </mc:Fallback>
@@ -6197,7 +7336,7 @@
                 <wp:cNvGraphicFramePr/>
                 <a:graphic xmlns:a="http://schemas.openxmlformats.org/drawingml/2006/main">
                   <a:graphicData uri="http://schemas.microsoft.com/office/word/2010/wordprocessingInk">
-                    <w14:contentPart bwMode="auto" r:id="rId6">
+                    <w14:contentPart bwMode="auto" r:id="rId8">
                       <w14:nvContentPartPr>
                         <w14:cNvContentPartPr/>
                       </w14:nvContentPartPr>
@@ -6214,7 +7353,7 @@
           <mc:Fallback>
             <w:pict>
               <v:shape w14:anchorId="6B3DD439" id="Ink 101" o:spid="_x0000_s1026" type="#_x0000_t75" style="position:absolute;margin-left:407pt;margin-top:55.9pt;width:127.95pt;height:54.95pt;z-index:251746304;visibility:visible;mso-wrap-style:square;mso-wrap-distance-left:9pt;mso-wrap-distance-top:0;mso-wrap-distance-right:9pt;mso-wrap-distance-bottom:0;mso-position-horizontal:absolute;mso-position-horizontal-relative:text;mso-position-vertical:absolute;mso-position-vertical-relative:text" o:gfxdata="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">
-                <v:imagedata r:id="rId7" o:title=""/>
+                <v:imagedata r:id="rId9" o:title=""/>
               </v:shape>
             </w:pict>
           </mc:Fallback>
@@ -6244,7 +7383,7 @@
                 <wp:cNvGraphicFramePr/>
                 <a:graphic xmlns:a="http://schemas.openxmlformats.org/drawingml/2006/main">
                   <a:graphicData uri="http://schemas.microsoft.com/office/word/2010/wordprocessingInk">
-                    <w14:contentPart bwMode="auto" r:id="rId8">
+                    <w14:contentPart bwMode="auto" r:id="rId10">
                       <w14:nvContentPartPr>
                         <w14:cNvContentPartPr/>
                       </w14:nvContentPartPr>
@@ -6261,7 +7400,7 @@
           <mc:Fallback>
             <w:pict>
               <v:shape w14:anchorId="68F34CA6" id="Ink 77" o:spid="_x0000_s1026" type="#_x0000_t75" style="position:absolute;margin-left:-14.6pt;margin-top:4.65pt;width:473.4pt;height:177.2pt;z-index:251721728;visibility:visible;mso-wrap-style:square;mso-wrap-distance-left:9pt;mso-wrap-distance-top:0;mso-wrap-distance-right:9pt;mso-wrap-distance-bottom:0;mso-position-horizontal:absolute;mso-position-horizontal-relative:text;mso-position-vertical:absolute;mso-position-vertical-relative:text" o:gfxdata="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">
-                <v:imagedata r:id="rId9" o:title=""/>
+                <v:imagedata r:id="rId11" o:title=""/>
               </v:shape>
             </w:pict>
           </mc:Fallback>
@@ -6291,7 +7430,7 @@
                 <wp:cNvGraphicFramePr/>
                 <a:graphic xmlns:a="http://schemas.openxmlformats.org/drawingml/2006/main">
                   <a:graphicData uri="http://schemas.microsoft.com/office/word/2010/wordprocessingInk">
-                    <w14:contentPart bwMode="auto" r:id="rId10">
+                    <w14:contentPart bwMode="auto" r:id="rId12">
                       <w14:nvContentPartPr>
                         <w14:cNvContentPartPr/>
                       </w14:nvContentPartPr>
@@ -6308,7 +7447,7 @@
           <mc:Fallback>
             <w:pict>
               <v:shape w14:anchorId="33664B65" id="Ink 18" o:spid="_x0000_s1026" type="#_x0000_t75" style="position:absolute;margin-left:454.65pt;margin-top:167.3pt;width:45.55pt;height:18.55pt;z-index:251676672;visibility:visible;mso-wrap-style:square;mso-wrap-distance-left:9pt;mso-wrap-distance-top:0;mso-wrap-distance-right:9pt;mso-wrap-distance-bottom:0;mso-position-horizontal:absolute;mso-position-horizontal-relative:text;mso-position-vertical:absolute;mso-position-vertical-relative:text" o:gfxdata="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">
-                <v:imagedata r:id="rId11" o:title=""/>
+                <v:imagedata r:id="rId13" o:title=""/>
               </v:shape>
             </w:pict>
           </mc:Fallback>
@@ -6338,7 +7477,7 @@
                 <wp:cNvGraphicFramePr/>
                 <a:graphic xmlns:a="http://schemas.openxmlformats.org/drawingml/2006/main">
                   <a:graphicData uri="http://schemas.microsoft.com/office/word/2010/wordprocessingInk">
-                    <w14:contentPart bwMode="auto" r:id="rId12">
+                    <w14:contentPart bwMode="auto" r:id="rId14">
                       <w14:nvContentPartPr>
                         <w14:cNvContentPartPr/>
                       </w14:nvContentPartPr>
@@ -6355,7 +7494,7 @@
           <mc:Fallback>
             <w:pict>
               <v:shape w14:anchorId="2B980843" id="Ink 5" o:spid="_x0000_s1026" type="#_x0000_t75" style="position:absolute;margin-left:4.85pt;margin-top:128.3pt;width:441.7pt;height:8.8pt;z-index:251663360;visibility:visible;mso-wrap-style:square;mso-wrap-distance-left:9pt;mso-wrap-distance-top:0;mso-wrap-distance-right:9pt;mso-wrap-distance-bottom:0;mso-position-horizontal:absolute;mso-position-horizontal-relative:text;mso-position-vertical:absolute;mso-position-vertical-relative:text" o:gfxdata="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">
-                <v:imagedata r:id="rId13" o:title=""/>
+                <v:imagedata r:id="rId15" o:title=""/>
               </v:shape>
             </w:pict>
           </mc:Fallback>
@@ -6363,6 +7502,8 @@
       </w:r>
     </w:p>
     <w:sectPr>
+      <w:footerReference w:type="even" r:id="rId16"/>
+      <w:footerReference w:type="default" r:id="rId17"/>
       <w:pgSz w:w="12240" w:h="15840"/>
       <w:pgMar w:top="1440" w:right="1440" w:bottom="1440" w:left="1440" w:header="720" w:footer="720" w:gutter="0"/>
       <w:cols w:space="720"/>
@@ -6370,6 +7511,171 @@
     </w:sectPr>
   </w:body>
 </w:document>
+</file>
+
+<file path=word/endnotes.xml><?xml version="1.0" encoding="utf-8"?>
+<w:endnotes xmlns:wpc="http://schemas.microsoft.com/office/word/2010/wordprocessingCanvas" xmlns:cx="http://schemas.microsoft.com/office/drawing/2014/chartex" xmlns:cx1="http://schemas.microsoft.com/office/drawing/2015/9/8/chartex" xmlns:cx2="http://schemas.microsoft.com/office/drawing/2015/10/21/chartex" xmlns:cx3="http://schemas.microsoft.com/office/drawing/2016/5/9/chartex" xmlns:cx4="http://schemas.microsoft.com/office/drawing/2016/5/10/chartex" xmlns:cx5="http://schemas.microsoft.com/office/drawing/2016/5/11/chartex" xmlns:cx6="http://schemas.microsoft.com/office/drawing/2016/5/12/chartex" xmlns:cx7="http://schemas.microsoft.com/office/drawing/2016/5/13/chartex" xmlns:cx8="http://schemas.microsoft.com/office/drawing/2016/5/14/chartex" xmlns:mc="http://schemas.openxmlformats.org/markup-compatibility/2006" xmlns:aink="http://schemas.microsoft.com/office/drawing/2016/ink" xmlns:am3d="http://schemas.microsoft.com/office/drawing/2017/model3d" xmlns:o="urn:schemas-microsoft-com:office:office" xmlns:oel="http://schemas.microsoft.com/office/2019/extlst" xmlns:r="http://schemas.openxmlformats.org/officeDocument/2006/relationships" xmlns:m="http://schemas.openxmlformats.org/officeDocument/2006/math" xmlns:v="urn:schemas-microsoft-com:vml" xmlns:wp14="http://schemas.microsoft.com/office/word/2010/wordprocessingDrawing" xmlns:wp="http://schemas.openxmlformats.org/drawingml/2006/wordprocessingDrawing" xmlns:w10="urn:schemas-microsoft-com:office:word" xmlns:w="http://schemas.openxmlformats.org/wordprocessingml/2006/main" xmlns:w14="http://schemas.microsoft.com/office/word/2010/wordml" xmlns:w15="http://schemas.microsoft.com/office/word/2012/wordml" xmlns:w16cex="http://schemas.microsoft.com/office/word/2018/wordml/cex" xmlns:w16cid="http://schemas.microsoft.com/office/word/2016/wordml/cid" xmlns:w16="http://schemas.microsoft.com/office/word/2018/wordml" xmlns:w16sdtdh="http://schemas.microsoft.com/office/word/2020/wordml/sdtdatahash" xmlns:w16se="http://schemas.microsoft.com/office/word/2015/wordml/symex" xmlns:wpg="http://schemas.microsoft.com/office/word/2010/wordprocessingGroup" xmlns:wpi="http://schemas.microsoft.com/office/word/2010/wordprocessingInk" xmlns:wne="http://schemas.microsoft.com/office/word/2006/wordml" xmlns:wps="http://schemas.microsoft.com/office/word/2010/wordprocessingShape" mc:Ignorable="w14 w15 w16se w16cid w16 w16cex w16sdtdh wp14">
+  <w:endnote w:type="separator" w:id="-1">
+    <w:p>
+      <w:pPr>
+        <w:spacing w:after="0" w:line="240" w:lineRule="auto"/>
+      </w:pPr>
+      <w:r>
+        <w:separator/>
+      </w:r>
+    </w:p>
+  </w:endnote>
+  <w:endnote w:type="continuationSeparator" w:id="0">
+    <w:p>
+      <w:pPr>
+        <w:spacing w:after="0" w:line="240" w:lineRule="auto"/>
+      </w:pPr>
+      <w:r>
+        <w:continuationSeparator/>
+      </w:r>
+    </w:p>
+  </w:endnote>
+</w:endnotes>
+</file>
+
+<file path=word/footer1.xml><?xml version="1.0" encoding="utf-8"?>
+<w:ftr xmlns:wpc="http://schemas.microsoft.com/office/word/2010/wordprocessingCanvas" xmlns:cx="http://schemas.microsoft.com/office/drawing/2014/chartex" xmlns:cx1="http://schemas.microsoft.com/office/drawing/2015/9/8/chartex" xmlns:cx2="http://schemas.microsoft.com/office/drawing/2015/10/21/chartex" xmlns:cx3="http://schemas.microsoft.com/office/drawing/2016/5/9/chartex" xmlns:cx4="http://schemas.microsoft.com/office/drawing/2016/5/10/chartex" xmlns:cx5="http://schemas.microsoft.com/office/drawing/2016/5/11/chartex" xmlns:cx6="http://schemas.microsoft.com/office/drawing/2016/5/12/chartex" xmlns:cx7="http://schemas.microsoft.com/office/drawing/2016/5/13/chartex" xmlns:cx8="http://schemas.microsoft.com/office/drawing/2016/5/14/chartex" xmlns:mc="http://schemas.openxmlformats.org/markup-compatibility/2006" xmlns:aink="http://schemas.microsoft.com/office/drawing/2016/ink" xmlns:am3d="http://schemas.microsoft.com/office/drawing/2017/model3d" xmlns:o="urn:schemas-microsoft-com:office:office" xmlns:oel="http://schemas.microsoft.com/office/2019/extlst" xmlns:r="http://schemas.openxmlformats.org/officeDocument/2006/relationships" xmlns:m="http://schemas.openxmlformats.org/officeDocument/2006/math" xmlns:v="urn:schemas-microsoft-com:vml" xmlns:wp14="http://schemas.microsoft.com/office/word/2010/wordprocessingDrawing" xmlns:wp="http://schemas.openxmlformats.org/drawingml/2006/wordprocessingDrawing" xmlns:w10="urn:schemas-microsoft-com:office:word" xmlns:w="http://schemas.openxmlformats.org/wordprocessingml/2006/main" xmlns:w14="http://schemas.microsoft.com/office/word/2010/wordml" xmlns:w15="http://schemas.microsoft.com/office/word/2012/wordml" xmlns:w16cex="http://schemas.microsoft.com/office/word/2018/wordml/cex" xmlns:w16cid="http://schemas.microsoft.com/office/word/2016/wordml/cid" xmlns:w16="http://schemas.microsoft.com/office/word/2018/wordml" xmlns:w16sdtdh="http://schemas.microsoft.com/office/word/2020/wordml/sdtdatahash" xmlns:w16se="http://schemas.microsoft.com/office/word/2015/wordml/symex" xmlns:wpg="http://schemas.microsoft.com/office/word/2010/wordprocessingGroup" xmlns:wpi="http://schemas.microsoft.com/office/word/2010/wordprocessingInk" xmlns:wne="http://schemas.microsoft.com/office/word/2006/wordml" xmlns:wps="http://schemas.microsoft.com/office/word/2010/wordprocessingShape" mc:Ignorable="w14 w15 w16se w16cid w16 w16cex w16sdtdh wp14">
+  <w:sdt>
+    <w:sdtPr>
+      <w:rPr>
+        <w:rStyle w:val="PageNumber"/>
+      </w:rPr>
+      <w:id w:val="708315143"/>
+      <w:docPartObj>
+        <w:docPartGallery w:val="Page Numbers (Bottom of Page)"/>
+        <w:docPartUnique/>
+      </w:docPartObj>
+    </w:sdtPr>
+    <w:sdtContent>
+      <w:p>
+        <w:pPr>
+          <w:pStyle w:val="Footer"/>
+          <w:framePr w:wrap="none" w:vAnchor="text" w:hAnchor="margin" w:xAlign="center" w:y="1"/>
+          <w:rPr>
+            <w:rStyle w:val="PageNumber"/>
+          </w:rPr>
+        </w:pPr>
+        <w:r>
+          <w:rPr>
+            <w:rStyle w:val="PageNumber"/>
+          </w:rPr>
+          <w:fldChar w:fldCharType="begin"/>
+        </w:r>
+        <w:r>
+          <w:rPr>
+            <w:rStyle w:val="PageNumber"/>
+          </w:rPr>
+          <w:instrText xml:space="preserve"> PAGE </w:instrText>
+        </w:r>
+        <w:r>
+          <w:rPr>
+            <w:rStyle w:val="PageNumber"/>
+          </w:rPr>
+          <w:fldChar w:fldCharType="end"/>
+        </w:r>
+      </w:p>
+    </w:sdtContent>
+  </w:sdt>
+  <w:p>
+    <w:pPr>
+      <w:pStyle w:val="Footer"/>
+    </w:pPr>
+  </w:p>
+</w:ftr>
+</file>
+
+<file path=word/footer2.xml><?xml version="1.0" encoding="utf-8"?>
+<w:ftr xmlns:wpc="http://schemas.microsoft.com/office/word/2010/wordprocessingCanvas" xmlns:cx="http://schemas.microsoft.com/office/drawing/2014/chartex" xmlns:cx1="http://schemas.microsoft.com/office/drawing/2015/9/8/chartex" xmlns:cx2="http://schemas.microsoft.com/office/drawing/2015/10/21/chartex" xmlns:cx3="http://schemas.microsoft.com/office/drawing/2016/5/9/chartex" xmlns:cx4="http://schemas.microsoft.com/office/drawing/2016/5/10/chartex" xmlns:cx5="http://schemas.microsoft.com/office/drawing/2016/5/11/chartex" xmlns:cx6="http://schemas.microsoft.com/office/drawing/2016/5/12/chartex" xmlns:cx7="http://schemas.microsoft.com/office/drawing/2016/5/13/chartex" xmlns:cx8="http://schemas.microsoft.com/office/drawing/2016/5/14/chartex" xmlns:mc="http://schemas.openxmlformats.org/markup-compatibility/2006" xmlns:aink="http://schemas.microsoft.com/office/drawing/2016/ink" xmlns:am3d="http://schemas.microsoft.com/office/drawing/2017/model3d" xmlns:o="urn:schemas-microsoft-com:office:office" xmlns:oel="http://schemas.microsoft.com/office/2019/extlst" xmlns:r="http://schemas.openxmlformats.org/officeDocument/2006/relationships" xmlns:m="http://schemas.openxmlformats.org/officeDocument/2006/math" xmlns:v="urn:schemas-microsoft-com:vml" xmlns:wp14="http://schemas.microsoft.com/office/word/2010/wordprocessingDrawing" xmlns:wp="http://schemas.openxmlformats.org/drawingml/2006/wordprocessingDrawing" xmlns:w10="urn:schemas-microsoft-com:office:word" xmlns:w="http://schemas.openxmlformats.org/wordprocessingml/2006/main" xmlns:w14="http://schemas.microsoft.com/office/word/2010/wordml" xmlns:w15="http://schemas.microsoft.com/office/word/2012/wordml" xmlns:w16cex="http://schemas.microsoft.com/office/word/2018/wordml/cex" xmlns:w16cid="http://schemas.microsoft.com/office/word/2016/wordml/cid" xmlns:w16="http://schemas.microsoft.com/office/word/2018/wordml" xmlns:w16sdtdh="http://schemas.microsoft.com/office/word/2020/wordml/sdtdatahash" xmlns:w16se="http://schemas.microsoft.com/office/word/2015/wordml/symex" xmlns:wpg="http://schemas.microsoft.com/office/word/2010/wordprocessingGroup" xmlns:wpi="http://schemas.microsoft.com/office/word/2010/wordprocessingInk" xmlns:wne="http://schemas.microsoft.com/office/word/2006/wordml" xmlns:wps="http://schemas.microsoft.com/office/word/2010/wordprocessingShape" mc:Ignorable="w14 w15 w16se w16cid w16 w16cex w16sdtdh wp14">
+  <w:sdt>
+    <w:sdtPr>
+      <w:rPr>
+        <w:rStyle w:val="PageNumber"/>
+      </w:rPr>
+      <w:id w:val="-673342524"/>
+      <w:docPartObj>
+        <w:docPartGallery w:val="Page Numbers (Bottom of Page)"/>
+        <w:docPartUnique/>
+      </w:docPartObj>
+    </w:sdtPr>
+    <w:sdtContent>
+      <w:p>
+        <w:pPr>
+          <w:pStyle w:val="Footer"/>
+          <w:framePr w:wrap="none" w:vAnchor="text" w:hAnchor="margin" w:xAlign="center" w:y="1"/>
+          <w:rPr>
+            <w:rStyle w:val="PageNumber"/>
+          </w:rPr>
+        </w:pPr>
+        <w:r>
+          <w:rPr>
+            <w:rStyle w:val="PageNumber"/>
+          </w:rPr>
+          <w:fldChar w:fldCharType="begin"/>
+        </w:r>
+        <w:r>
+          <w:rPr>
+            <w:rStyle w:val="PageNumber"/>
+          </w:rPr>
+          <w:instrText xml:space="preserve"> PAGE </w:instrText>
+        </w:r>
+        <w:r>
+          <w:rPr>
+            <w:rStyle w:val="PageNumber"/>
+          </w:rPr>
+          <w:fldChar w:fldCharType="separate"/>
+        </w:r>
+        <w:r>
+          <w:rPr>
+            <w:rStyle w:val="PageNumber"/>
+            <w:noProof/>
+          </w:rPr>
+          <w:t>3</w:t>
+        </w:r>
+        <w:r>
+          <w:rPr>
+            <w:rStyle w:val="PageNumber"/>
+          </w:rPr>
+          <w:fldChar w:fldCharType="end"/>
+        </w:r>
+      </w:p>
+    </w:sdtContent>
+  </w:sdt>
+  <w:p>
+    <w:pPr>
+      <w:pStyle w:val="Footer"/>
+    </w:pPr>
+  </w:p>
+</w:ftr>
+</file>
+
+<file path=word/footnotes.xml><?xml version="1.0" encoding="utf-8"?>
+<w:footnotes xmlns:wpc="http://schemas.microsoft.com/office/word/2010/wordprocessingCanvas" xmlns:cx="http://schemas.microsoft.com/office/drawing/2014/chartex" xmlns:cx1="http://schemas.microsoft.com/office/drawing/2015/9/8/chartex" xmlns:cx2="http://schemas.microsoft.com/office/drawing/2015/10/21/chartex" xmlns:cx3="http://schemas.microsoft.com/office/drawing/2016/5/9/chartex" xmlns:cx4="http://schemas.microsoft.com/office/drawing/2016/5/10/chartex" xmlns:cx5="http://schemas.microsoft.com/office/drawing/2016/5/11/chartex" xmlns:cx6="http://schemas.microsoft.com/office/drawing/2016/5/12/chartex" xmlns:cx7="http://schemas.microsoft.com/office/drawing/2016/5/13/chartex" xmlns:cx8="http://schemas.microsoft.com/office/drawing/2016/5/14/chartex" xmlns:mc="http://schemas.openxmlformats.org/markup-compatibility/2006" xmlns:aink="http://schemas.microsoft.com/office/drawing/2016/ink" xmlns:am3d="http://schemas.microsoft.com/office/drawing/2017/model3d" xmlns:o="urn:schemas-microsoft-com:office:office" xmlns:oel="http://schemas.microsoft.com/office/2019/extlst" xmlns:r="http://schemas.openxmlformats.org/officeDocument/2006/relationships" xmlns:m="http://schemas.openxmlformats.org/officeDocument/2006/math" xmlns:v="urn:schemas-microsoft-com:vml" xmlns:wp14="http://schemas.microsoft.com/office/word/2010/wordprocessingDrawing" xmlns:wp="http://schemas.openxmlformats.org/drawingml/2006/wordprocessingDrawing" xmlns:w10="urn:schemas-microsoft-com:office:word" xmlns:w="http://schemas.openxmlformats.org/wordprocessingml/2006/main" xmlns:w14="http://schemas.microsoft.com/office/word/2010/wordml" xmlns:w15="http://schemas.microsoft.com/office/word/2012/wordml" xmlns:w16cex="http://schemas.microsoft.com/office/word/2018/wordml/cex" xmlns:w16cid="http://schemas.microsoft.com/office/word/2016/wordml/cid" xmlns:w16="http://schemas.microsoft.com/office/word/2018/wordml" xmlns:w16sdtdh="http://schemas.microsoft.com/office/word/2020/wordml/sdtdatahash" xmlns:w16se="http://schemas.microsoft.com/office/word/2015/wordml/symex" xmlns:wpg="http://schemas.microsoft.com/office/word/2010/wordprocessingGroup" xmlns:wpi="http://schemas.microsoft.com/office/word/2010/wordprocessingInk" xmlns:wne="http://schemas.microsoft.com/office/word/2006/wordml" xmlns:wps="http://schemas.microsoft.com/office/word/2010/wordprocessingShape" mc:Ignorable="w14 w15 w16se w16cid w16 w16cex w16sdtdh wp14">
+  <w:footnote w:type="separator" w:id="-1">
+    <w:p>
+      <w:pPr>
+        <w:spacing w:after="0" w:line="240" w:lineRule="auto"/>
+      </w:pPr>
+      <w:r>
+        <w:separator/>
+      </w:r>
+    </w:p>
+  </w:footnote>
+  <w:footnote w:type="continuationSeparator" w:id="0">
+    <w:p>
+      <w:pPr>
+        <w:spacing w:after="0" w:line="240" w:lineRule="auto"/>
+      </w:pPr>
+      <w:r>
+        <w:continuationSeparator/>
+      </w:r>
+    </w:p>
+  </w:footnote>
+</w:footnotes>
 </file>
 
 <file path=word/styles.xml><?xml version="1.0" encoding="utf-8"?>
@@ -7299,6 +8605,58 @@
       <w:color w:val="666666"/>
     </w:rPr>
   </w:style>
+  <w:style w:type="paragraph" w:styleId="Header">
+    <w:name w:val="header"/>
+    <w:basedOn w:val="Normal"/>
+    <w:link w:val="HeaderChar"/>
+    <w:uiPriority w:val="99"/>
+    <w:unhideWhenUsed/>
+    <w:rsid w:val="00481AEC"/>
+    <w:pPr>
+      <w:tabs>
+        <w:tab w:val="center" w:pos="4680"/>
+        <w:tab w:val="right" w:pos="9360"/>
+      </w:tabs>
+      <w:spacing w:after="0" w:line="240" w:lineRule="auto"/>
+    </w:pPr>
+  </w:style>
+  <w:style w:type="character" w:customStyle="1" w:styleId="HeaderChar">
+    <w:name w:val="Header Char"/>
+    <w:basedOn w:val="DefaultParagraphFont"/>
+    <w:link w:val="Header"/>
+    <w:uiPriority w:val="99"/>
+    <w:rsid w:val="00481AEC"/>
+  </w:style>
+  <w:style w:type="paragraph" w:styleId="Footer">
+    <w:name w:val="footer"/>
+    <w:basedOn w:val="Normal"/>
+    <w:link w:val="FooterChar"/>
+    <w:uiPriority w:val="99"/>
+    <w:unhideWhenUsed/>
+    <w:rsid w:val="00481AEC"/>
+    <w:pPr>
+      <w:tabs>
+        <w:tab w:val="center" w:pos="4680"/>
+        <w:tab w:val="right" w:pos="9360"/>
+      </w:tabs>
+      <w:spacing w:after="0" w:line="240" w:lineRule="auto"/>
+    </w:pPr>
+  </w:style>
+  <w:style w:type="character" w:customStyle="1" w:styleId="FooterChar">
+    <w:name w:val="Footer Char"/>
+    <w:basedOn w:val="DefaultParagraphFont"/>
+    <w:link w:val="Footer"/>
+    <w:uiPriority w:val="99"/>
+    <w:rsid w:val="00481AEC"/>
+  </w:style>
+  <w:style w:type="character" w:styleId="PageNumber">
+    <w:name w:val="page number"/>
+    <w:basedOn w:val="DefaultParagraphFont"/>
+    <w:uiPriority w:val="99"/>
+    <w:semiHidden/>
+    <w:unhideWhenUsed/>
+    <w:rsid w:val="00481AEC"/>
+  </w:style>
 </w:styles>
 </file>
 

</xml_diff>